<commit_message>
added some of the API documentation
</commit_message>
<xml_diff>
--- a/backend/API Documentation.docx
+++ b/backend/API Documentation.docx
@@ -22,6 +22,11 @@
     </w:p>
     <w:p>
       <w:pPr>
+        <w:pStyle w:val="line"/>
+      </w:pPr>
+    </w:p>
+    <w:p>
+      <w:pPr>
         <w:pStyle w:val="BIGTITLE"/>
       </w:pPr>
       <w:r>
@@ -33,15 +38,7 @@
         <w:pStyle w:val="MTITLE"/>
       </w:pPr>
       <w:r>
-        <w:t>GET /</w:t>
-      </w:r>
-      <w:proofErr w:type="spellStart"/>
-      <w:r>
-        <w:t>api</w:t>
-      </w:r>
-      <w:proofErr w:type="spellEnd"/>
-      <w:r>
-        <w:t>/v1/users:</w:t>
+        <w:t>GET /api/v1/users:</w:t>
       </w:r>
     </w:p>
     <w:p>
@@ -66,66 +63,33 @@
     </w:p>
     <w:p>
       <w:pPr>
-        <w:pStyle w:val="ListParagraph"/>
-        <w:ind w:left="900"/>
-        <w:rPr>
-          <w:rFonts w:ascii="Times New Roman" w:hAnsi="Times New Roman" w:cs="Times New Roman"/>
-        </w:rPr>
-      </w:pPr>
-      <w:r>
-        <w:rPr>
-          <w:rFonts w:ascii="Times New Roman" w:hAnsi="Times New Roman" w:cs="Times New Roman"/>
-        </w:rPr>
+        <w:pStyle w:val="regulartext"/>
+      </w:pPr>
+      <w:r>
         <w:t>Returns a list of all the users</w:t>
       </w:r>
       <w:r>
-        <w:rPr>
-          <w:rFonts w:ascii="Times New Roman" w:hAnsi="Times New Roman" w:cs="Times New Roman"/>
-        </w:rPr>
         <w:t xml:space="preserve"> (</w:t>
       </w:r>
       <w:r>
-        <w:rPr>
-          <w:rFonts w:ascii="Times New Roman" w:hAnsi="Times New Roman" w:cs="Times New Roman"/>
-        </w:rPr>
         <w:t xml:space="preserve">deleted and </w:t>
       </w:r>
-      <w:proofErr w:type="gramStart"/>
-      <w:r>
-        <w:rPr>
-          <w:rFonts w:ascii="Times New Roman" w:hAnsi="Times New Roman" w:cs="Times New Roman"/>
-        </w:rPr>
+      <w:r>
         <w:t>active</w:t>
       </w:r>
       <w:r>
-        <w:rPr>
-          <w:rFonts w:ascii="Times New Roman" w:hAnsi="Times New Roman" w:cs="Times New Roman"/>
-        </w:rPr>
-        <w:t xml:space="preserve"> ,</w:t>
-      </w:r>
-      <w:proofErr w:type="gramEnd"/>
-      <w:r>
-        <w:rPr>
-          <w:rFonts w:ascii="Times New Roman" w:hAnsi="Times New Roman" w:cs="Times New Roman"/>
-        </w:rPr>
+        <w:t>,</w:t>
+      </w:r>
+      <w:r>
         <w:t xml:space="preserve"> all roles included)</w:t>
       </w:r>
       <w:r>
-        <w:rPr>
-          <w:rFonts w:ascii="Times New Roman" w:hAnsi="Times New Roman" w:cs="Times New Roman"/>
-        </w:rPr>
         <w:t xml:space="preserve"> in the database</w:t>
       </w:r>
       <w:r>
-        <w:rPr>
-          <w:rFonts w:ascii="Times New Roman" w:hAnsi="Times New Roman" w:cs="Times New Roman"/>
-        </w:rPr>
         <w:t xml:space="preserve"> </w:t>
       </w:r>
       <w:r>
-        <w:rPr>
-          <w:rFonts w:ascii="Times New Roman" w:hAnsi="Times New Roman" w:cs="Times New Roman"/>
-        </w:rPr>
         <w:t>in the following format:</w:t>
       </w:r>
     </w:p>
@@ -140,6 +104,7 @@
       <w:r>
         <w:rPr>
           <w:rFonts w:ascii="Times New Roman" w:hAnsi="Times New Roman" w:cs="Times New Roman"/>
+          <w:noProof/>
         </w:rPr>
         <w:drawing>
           <wp:inline distT="0" distB="0" distL="0" distR="0" wp14:anchorId="6B32577A" wp14:editId="1E82D217">
@@ -183,10 +148,8 @@
         <w:pStyle w:val="STITLE"/>
       </w:pPr>
       <w:r>
-        <w:t>Available parameters</w:t>
-      </w:r>
-      <w:r>
-        <w:t>:</w:t>
+        <w:lastRenderedPageBreak/>
+        <w:t>Available parameters:</w:t>
       </w:r>
     </w:p>
     <w:p>
@@ -194,10 +157,11 @@
         <w:pStyle w:val="XSTITLE"/>
       </w:pPr>
       <w:r>
-        <w:lastRenderedPageBreak/>
+        <w:t>?</w:t>
+      </w:r>
+      <w:r>
         <w:t>role=</w:t>
       </w:r>
-      <w:proofErr w:type="spellStart"/>
       <w:r>
         <w:t>r</w:t>
       </w:r>
@@ -205,20 +169,11 @@
         <w:t>ole</w:t>
       </w:r>
       <w:r>
-        <w:t>&amp;deleted</w:t>
-      </w:r>
-      <w:proofErr w:type="spellEnd"/>
-      <w:r>
-        <w:t>=</w:t>
-      </w:r>
-      <w:proofErr w:type="spellStart"/>
-      <w:r>
-        <w:t>b</w:t>
+        <w:t>&amp;deleted=b</w:t>
       </w:r>
       <w:r>
         <w:t>oolean</w:t>
       </w:r>
-      <w:proofErr w:type="spellEnd"/>
     </w:p>
     <w:p>
       <w:pPr>
@@ -273,13 +228,8 @@
         <w:t>can either be</w:t>
       </w:r>
       <w:r>
-        <w:t xml:space="preserve"> set </w:t>
-      </w:r>
-      <w:proofErr w:type="gramStart"/>
-      <w:r>
-        <w:t>to</w:t>
-      </w:r>
-      <w:proofErr w:type="gramEnd"/>
+        <w:t xml:space="preserve"> set to</w:t>
+      </w:r>
       <w:r>
         <w:t xml:space="preserve"> </w:t>
       </w:r>
@@ -345,21 +295,11 @@
       <w:r>
         <w:t>Only the relevant relations are loaded. The three types of users share ‘role’ and ‘address’ so these will be loaded for all three. Owners and sitters share the relations ‘</w:t>
       </w:r>
-      <w:proofErr w:type="spellStart"/>
       <w:r>
         <w:t>reviews_received</w:t>
       </w:r>
-      <w:proofErr w:type="spellEnd"/>
-      <w:r>
-        <w:t>’ and ‘</w:t>
-      </w:r>
-      <w:proofErr w:type="spellStart"/>
-      <w:r>
-        <w:t>reviews_given</w:t>
-      </w:r>
-      <w:proofErr w:type="spellEnd"/>
-      <w:r>
-        <w:t>’, so these will be loaded for both user types. The relations ‘pets’ and ‘bookings’ will be loaded for owners, and ‘certifications’ and ‘sitting’ for sitters (along with all relations mentioned before).</w:t>
+      <w:r>
+        <w:t>’ and ‘reviews_given’, so these will be loaded for both user types. The relations ‘pets’ and ‘bookings’ will be loaded for owners, and ‘certifications’ and ‘sitting’ for sitters (along with all relations mentioned before).</w:t>
       </w:r>
     </w:p>
     <w:p>
@@ -385,6 +325,7 @@
       </w:pPr>
       <w:r>
         <w:rPr>
+          <w:noProof/>
           <w:sz w:val="24"/>
           <w:szCs w:val="24"/>
         </w:rPr>
@@ -430,58 +371,19 @@
       <w:pPr>
         <w:pStyle w:val="XSTITLE"/>
       </w:pPr>
-      <w:proofErr w:type="spellStart"/>
-      <w:r>
-        <w:t>start_date</w:t>
-      </w:r>
-      <w:proofErr w:type="spellEnd"/>
-      <w:r>
-        <w:t>=</w:t>
-      </w:r>
-      <w:proofErr w:type="spellStart"/>
-      <w:r>
-        <w:t>date&amp;end_date</w:t>
-      </w:r>
-      <w:proofErr w:type="spellEnd"/>
-      <w:r>
-        <w:t>=</w:t>
-      </w:r>
-      <w:proofErr w:type="spellStart"/>
-      <w:r>
-        <w:t>date&amp;country</w:t>
-      </w:r>
-      <w:proofErr w:type="spellEnd"/>
-      <w:r>
-        <w:t>=</w:t>
-      </w:r>
-      <w:proofErr w:type="spellStart"/>
-      <w:r>
-        <w:t>country&amp;city</w:t>
-      </w:r>
-      <w:proofErr w:type="spellEnd"/>
-      <w:r>
-        <w:t>=city</w:t>
-      </w:r>
-    </w:p>
-    <w:p>
-      <w:pPr>
-        <w:pStyle w:val="SQUARE"/>
-      </w:pPr>
-      <w:proofErr w:type="spellStart"/>
-      <w:r>
-        <w:t>start_date</w:t>
-      </w:r>
-      <w:proofErr w:type="spellEnd"/>
-      <w:r>
-        <w:t xml:space="preserve"> and </w:t>
-      </w:r>
-      <w:proofErr w:type="spellStart"/>
-      <w:r>
-        <w:t>end_date</w:t>
-      </w:r>
-      <w:proofErr w:type="spellEnd"/>
-      <w:r>
-        <w:t xml:space="preserve"> must be valid date</w:t>
+      <w:r>
+        <w:t>?</w:t>
+      </w:r>
+      <w:r>
+        <w:t>start_date=date&amp;end_date=date&amp;country=country&amp;city=city</w:t>
+      </w:r>
+    </w:p>
+    <w:p>
+      <w:pPr>
+        <w:pStyle w:val="SQUARE"/>
+      </w:pPr>
+      <w:r>
+        <w:t>start_date and end_date must be valid date</w:t>
       </w:r>
       <w:r>
         <w:t>s</w:t>
@@ -521,15 +423,7 @@
         <w:t>but</w:t>
       </w:r>
       <w:r>
-        <w:t xml:space="preserve"> MUST be used together. The purpose of these parameters is to get all available sitters </w:t>
-      </w:r>
-      <w:proofErr w:type="gramStart"/>
-      <w:r>
-        <w:t>in a given</w:t>
-      </w:r>
-      <w:proofErr w:type="gramEnd"/>
-      <w:r>
-        <w:t xml:space="preserve"> country/city in a given date interval.</w:t>
+        <w:t xml:space="preserve"> MUST be used together. The purpose of these parameters is to get all available sitters in a given country/city in a given date interval.</w:t>
       </w:r>
     </w:p>
     <w:p>
@@ -537,23 +431,7 @@
         <w:pStyle w:val="MTITLE"/>
       </w:pPr>
       <w:r>
-        <w:t>GET /</w:t>
-      </w:r>
-      <w:proofErr w:type="spellStart"/>
-      <w:r>
-        <w:t>api</w:t>
-      </w:r>
-      <w:proofErr w:type="spellEnd"/>
-      <w:r>
-        <w:t>/v1/users/&lt;</w:t>
-      </w:r>
-      <w:proofErr w:type="spellStart"/>
-      <w:r>
-        <w:t>user_id</w:t>
-      </w:r>
-      <w:proofErr w:type="spellEnd"/>
-      <w:r>
-        <w:t>&gt;:</w:t>
+        <w:t>GET /api/v1/users/&lt;user_id&gt;:</w:t>
       </w:r>
     </w:p>
     <w:p>
@@ -589,21 +467,8 @@
       <w:pPr>
         <w:pStyle w:val="SQUARE"/>
       </w:pPr>
-      <w:proofErr w:type="spellStart"/>
-      <w:r>
-        <w:t>Reviews_received</w:t>
-      </w:r>
-      <w:proofErr w:type="spellEnd"/>
-      <w:r>
-        <w:t xml:space="preserve"> and </w:t>
-      </w:r>
-      <w:proofErr w:type="spellStart"/>
-      <w:r>
-        <w:t>reviews_given</w:t>
-      </w:r>
-      <w:proofErr w:type="spellEnd"/>
-      <w:r>
-        <w:t xml:space="preserve"> for both owners and sitters.</w:t>
+      <w:r>
+        <w:t>Reviews_received and reviews_given for both owners and sitters.</w:t>
       </w:r>
     </w:p>
     <w:p>
@@ -627,15 +492,7 @@
         <w:pStyle w:val="MTITLE"/>
       </w:pPr>
       <w:r>
-        <w:t>POST /</w:t>
-      </w:r>
-      <w:proofErr w:type="spellStart"/>
-      <w:r>
-        <w:t>api</w:t>
-      </w:r>
-      <w:proofErr w:type="spellEnd"/>
-      <w:r>
-        <w:t>/v1/users</w:t>
+        <w:t>POST /api/v1/users</w:t>
       </w:r>
     </w:p>
     <w:p>
@@ -663,13 +520,8 @@
       <w:pPr>
         <w:pStyle w:val="SQUARE"/>
       </w:pPr>
-      <w:proofErr w:type="gramStart"/>
-      <w:r>
-        <w:t>?login</w:t>
-      </w:r>
-      <w:proofErr w:type="gramEnd"/>
-      <w:r>
-        <w:t>:</w:t>
+      <w:r>
+        <w:t>?login:</w:t>
       </w:r>
     </w:p>
     <w:p>
@@ -695,6 +547,9 @@
         <w:jc w:val="center"/>
       </w:pPr>
       <w:r>
+        <w:rPr>
+          <w:noProof/>
+        </w:rPr>
         <w:drawing>
           <wp:inline distT="0" distB="0" distL="0" distR="0" wp14:anchorId="2EF502C1" wp14:editId="0C1AE911">
             <wp:extent cx="4124901" cy="1257475"/>
@@ -749,13 +604,8 @@
       <w:pPr>
         <w:pStyle w:val="SQUARE"/>
       </w:pPr>
-      <w:proofErr w:type="gramStart"/>
-      <w:r>
-        <w:t>?register</w:t>
-      </w:r>
-      <w:proofErr w:type="gramEnd"/>
-      <w:r>
-        <w:t>:</w:t>
+      <w:r>
+        <w:t>?register:</w:t>
       </w:r>
     </w:p>
     <w:p>
@@ -783,20 +633,12 @@
         </w:numPr>
         <w:ind w:left="1440"/>
       </w:pPr>
-      <w:proofErr w:type="spellStart"/>
       <w:r>
         <w:rPr>
           <w:color w:val="FF0000"/>
         </w:rPr>
-        <w:t>f</w:t>
-      </w:r>
-      <w:r>
-        <w:rPr>
-          <w:color w:val="FF0000"/>
-        </w:rPr>
-        <w:t>name</w:t>
-      </w:r>
-      <w:proofErr w:type="spellEnd"/>
+        <w:t>fname</w:t>
+      </w:r>
       <w:r>
         <w:t>: the user’s first name. Must be a valid string.</w:t>
       </w:r>
@@ -810,22 +652,14 @@
         </w:numPr>
         <w:ind w:left="1440"/>
       </w:pPr>
-      <w:proofErr w:type="spellStart"/>
       <w:r>
         <w:rPr>
           <w:color w:val="FF0000"/>
         </w:rPr>
         <w:t>lname</w:t>
       </w:r>
-      <w:proofErr w:type="spellEnd"/>
-      <w:r>
-        <w:t xml:space="preserve">: </w:t>
-      </w:r>
-      <w:r>
-        <w:t>the user’s first name. Must be a valid string</w:t>
-      </w:r>
-      <w:r>
-        <w:t>.</w:t>
+      <w:r>
+        <w:t>: the user’s first name. Must be a valid string.</w:t>
       </w:r>
     </w:p>
     <w:p>
@@ -988,46 +822,13 @@
         <w:t>: must be a string representing a valid phone number. This field must be unique and must be in the format +21</w:t>
       </w:r>
       <w:r>
-        <w:t xml:space="preserve">2 X XX </w:t>
-      </w:r>
-      <w:proofErr w:type="spellStart"/>
-      <w:r>
-        <w:t>XX</w:t>
-      </w:r>
-      <w:proofErr w:type="spellEnd"/>
-      <w:r>
-        <w:t xml:space="preserve"> </w:t>
-      </w:r>
-      <w:proofErr w:type="spellStart"/>
-      <w:r>
-        <w:t>XX</w:t>
-      </w:r>
-      <w:proofErr w:type="spellEnd"/>
-      <w:r>
-        <w:t xml:space="preserve"> </w:t>
-      </w:r>
-      <w:proofErr w:type="spellStart"/>
-      <w:r>
-        <w:t>XX</w:t>
-      </w:r>
-      <w:proofErr w:type="spellEnd"/>
-      <w:r>
-        <w:t xml:space="preserve"> (for phone numbers in MA region) or </w:t>
+        <w:t xml:space="preserve">2 X XX XX XX XX (for phone numbers in MA region) or </w:t>
       </w:r>
       <w:r>
         <w:t>+233 XX XXX XXXX</w:t>
       </w:r>
       <w:r>
-        <w:t xml:space="preserve"> </w:t>
-      </w:r>
-      <w:r>
-        <w:t xml:space="preserve">(for phone numbers in </w:t>
-      </w:r>
-      <w:r>
-        <w:t>GH</w:t>
-      </w:r>
-      <w:r>
-        <w:t xml:space="preserve"> region)</w:t>
+        <w:t xml:space="preserve"> (for phone numbers in GH region)</w:t>
       </w:r>
     </w:p>
     <w:p>
@@ -1039,7 +840,6 @@
         </w:numPr>
         <w:ind w:left="1440"/>
       </w:pPr>
-      <w:proofErr w:type="spellStart"/>
       <w:r>
         <w:rPr>
           <w:color w:val="FF0000"/>
@@ -1047,7 +847,6 @@
         <w:lastRenderedPageBreak/>
         <w:t>bank_account_number</w:t>
       </w:r>
-      <w:proofErr w:type="spellEnd"/>
       <w:r>
         <w:t>: a string representing a bank account number (at least 10 characters long).</w:t>
       </w:r>
@@ -1079,23 +878,7 @@
         <w:pStyle w:val="MTITLE"/>
       </w:pPr>
       <w:r>
-        <w:t>PUT /</w:t>
-      </w:r>
-      <w:proofErr w:type="spellStart"/>
-      <w:r>
-        <w:t>api</w:t>
-      </w:r>
-      <w:proofErr w:type="spellEnd"/>
-      <w:r>
-        <w:t>/v1/users/&lt;</w:t>
-      </w:r>
-      <w:proofErr w:type="spellStart"/>
-      <w:r>
-        <w:t>user_id</w:t>
-      </w:r>
-      <w:proofErr w:type="spellEnd"/>
-      <w:r>
-        <w:t>&gt;:</w:t>
+        <w:t>PUT /api/v1/users/&lt;user_id&gt;:</w:t>
       </w:r>
     </w:p>
     <w:p>
@@ -1114,21 +897,7 @@
         </w:rPr>
       </w:pPr>
       <w:r>
-        <w:t>"email", "phone", "</w:t>
-      </w:r>
-      <w:proofErr w:type="spellStart"/>
-      <w:r>
-        <w:t>bank_account_number</w:t>
-      </w:r>
-      <w:proofErr w:type="spellEnd"/>
-      <w:r>
-        <w:t>", "password"</w:t>
-      </w:r>
-      <w:r>
-        <w:t xml:space="preserve"> and</w:t>
-      </w:r>
-      <w:r>
-        <w:t xml:space="preserve"> "fee"</w:t>
+        <w:t>"email", "phone", "bank_account_number", "password" and "fee"</w:t>
       </w:r>
       <w:r>
         <w:t>.</w:t>
@@ -1139,50 +908,15 @@
         <w:pStyle w:val="MTITLE"/>
       </w:pPr>
       <w:r>
-        <w:t>DELETE /</w:t>
-      </w:r>
-      <w:proofErr w:type="spellStart"/>
-      <w:r>
-        <w:t>api</w:t>
-      </w:r>
-      <w:proofErr w:type="spellEnd"/>
-      <w:r>
-        <w:t>/v1/users</w:t>
-      </w:r>
-      <w:r>
-        <w:t>/&lt;</w:t>
-      </w:r>
-      <w:proofErr w:type="spellStart"/>
-      <w:r>
-        <w:t>user_id</w:t>
-      </w:r>
-      <w:proofErr w:type="spellEnd"/>
-      <w:r>
-        <w:t>&gt;:</w:t>
-      </w:r>
-    </w:p>
-    <w:p>
-      <w:pPr>
-        <w:pStyle w:val="SQUARE"/>
-      </w:pPr>
-      <w:r>
-        <w:t xml:space="preserve">A user is only deleted if they’ve never had a booking or given a review. The data of a user is set to null and the id and </w:t>
-      </w:r>
-      <w:proofErr w:type="gramStart"/>
-      <w:r>
-        <w:t>all important</w:t>
-      </w:r>
-      <w:proofErr w:type="gramEnd"/>
-      <w:r>
-        <w:t xml:space="preserve"> data (required to keep the database in balance) is kept. The ‘</w:t>
-      </w:r>
-      <w:proofErr w:type="spellStart"/>
-      <w:r>
-        <w:t>account_stat</w:t>
-      </w:r>
-      <w:proofErr w:type="spellEnd"/>
-      <w:r>
-        <w:t>’ field is set to ‘DELETED’ if the user can’t be permanently deleted.</w:t>
+        <w:t>DELETE /api/v1/users/&lt;user_id&gt;:</w:t>
+      </w:r>
+    </w:p>
+    <w:p>
+      <w:pPr>
+        <w:pStyle w:val="SQUARE"/>
+      </w:pPr>
+      <w:r>
+        <w:t>A user is only deleted if they’ve never had a booking or given a review. The data of a user is set to null and the id and all important data (required to keep the database in balance) is kept. The ‘account_stat’ field is set to ‘DELETED’ if the user can’t be permanently deleted.</w:t>
       </w:r>
     </w:p>
     <w:p>
@@ -1195,22 +929,744 @@
     </w:p>
     <w:p>
       <w:pPr>
-        <w:pStyle w:val="STITLE"/>
-        <w:numPr>
-          <w:ilvl w:val="0"/>
-          <w:numId w:val="0"/>
-        </w:numPr>
-        <w:ind w:left="900"/>
-      </w:pPr>
+        <w:pStyle w:val="line"/>
+      </w:pPr>
+    </w:p>
+    <w:p>
+      <w:pPr>
+        <w:pStyle w:val="BIGTITLE"/>
+      </w:pPr>
+      <w:r>
+        <w:t>Address endpoints:</w:t>
+      </w:r>
+    </w:p>
+    <w:p>
+      <w:pPr>
+        <w:pStyle w:val="regulartext"/>
+      </w:pPr>
+      <w:r>
+        <w:t xml:space="preserve">A user is allowed to have only one address at a time. For that reason, </w:t>
+      </w:r>
+      <w:r>
+        <w:t xml:space="preserve">all endpoints </w:t>
+      </w:r>
+      <w:r>
+        <w:t>for ‘address’ are the same except for the request method.</w:t>
+      </w:r>
     </w:p>
     <w:p>
       <w:pPr>
         <w:pStyle w:val="MTITLE"/>
         <w:numPr>
           <w:ilvl w:val="0"/>
-          <w:numId w:val="0"/>
+          <w:numId w:val="10"/>
         </w:numPr>
         <w:ind w:left="630"/>
+      </w:pPr>
+      <w:r>
+        <w:t>GET /api/v1/users/&lt;user_id&gt;/address</w:t>
+      </w:r>
+    </w:p>
+    <w:p>
+      <w:pPr>
+        <w:pStyle w:val="regulartext"/>
+      </w:pPr>
+      <w:r>
+        <w:t>Gets the address of a user</w:t>
+      </w:r>
+      <w:r>
+        <w:t xml:space="preserve"> in the following format</w:t>
+      </w:r>
+      <w:r>
+        <w:t>:</w:t>
+      </w:r>
+    </w:p>
+    <w:p>
+      <w:pPr>
+        <w:pStyle w:val="regulartext"/>
+        <w:ind w:left="0"/>
+        <w:jc w:val="center"/>
+      </w:pPr>
+      <w:r>
+        <w:lastRenderedPageBreak/>
+        <w:drawing>
+          <wp:inline distT="0" distB="0" distL="0" distR="0" wp14:anchorId="4DD45586" wp14:editId="04F5691C">
+            <wp:extent cx="4667901" cy="3991532"/>
+            <wp:effectExtent l="0" t="0" r="0" b="9525"/>
+            <wp:docPr id="1176060487" name="Picture 1" descr="A computer screen with white text&#10;&#10;Description automatically generated"/>
+            <wp:cNvGraphicFramePr>
+              <a:graphicFrameLocks xmlns:a="http://schemas.openxmlformats.org/drawingml/2006/main" noChangeAspect="1"/>
+            </wp:cNvGraphicFramePr>
+            <a:graphic xmlns:a="http://schemas.openxmlformats.org/drawingml/2006/main">
+              <a:graphicData uri="http://schemas.openxmlformats.org/drawingml/2006/picture">
+                <pic:pic xmlns:pic="http://schemas.openxmlformats.org/drawingml/2006/picture">
+                  <pic:nvPicPr>
+                    <pic:cNvPr id="1176060487" name="Picture 1" descr="A computer screen with white text&#10;&#10;Description automatically generated"/>
+                    <pic:cNvPicPr/>
+                  </pic:nvPicPr>
+                  <pic:blipFill>
+                    <a:blip r:embed="rId8"/>
+                    <a:stretch>
+                      <a:fillRect/>
+                    </a:stretch>
+                  </pic:blipFill>
+                  <pic:spPr>
+                    <a:xfrm>
+                      <a:off x="0" y="0"/>
+                      <a:ext cx="4667901" cy="3991532"/>
+                    </a:xfrm>
+                    <a:prstGeom prst="rect">
+                      <a:avLst/>
+                    </a:prstGeom>
+                  </pic:spPr>
+                </pic:pic>
+              </a:graphicData>
+            </a:graphic>
+          </wp:inline>
+        </w:drawing>
+      </w:r>
+    </w:p>
+    <w:p>
+      <w:pPr>
+        <w:pStyle w:val="MTITLE"/>
+      </w:pPr>
+      <w:r>
+        <w:t>POST /api/v1/users/&lt;user_id&gt;/address:</w:t>
+      </w:r>
+    </w:p>
+    <w:p>
+      <w:pPr>
+        <w:pStyle w:val="regulartext"/>
+      </w:pPr>
+      <w:r>
+        <w:t>Creates a new address instance in the database. A user can only have one address at a time, meaning that if a user already has an address, this request will fail.</w:t>
+      </w:r>
+    </w:p>
+    <w:p>
+      <w:pPr>
+        <w:pStyle w:val="regulartext"/>
+      </w:pPr>
+    </w:p>
+    <w:p>
+      <w:pPr>
+        <w:pStyle w:val="regulartext"/>
+      </w:pPr>
+      <w:r>
+        <w:t>Once the address is created, a json representation (the same as the one in the image above) is returned.</w:t>
+      </w:r>
+    </w:p>
+    <w:p>
+      <w:pPr>
+        <w:pStyle w:val="regulartext"/>
+      </w:pPr>
+    </w:p>
+    <w:p>
+      <w:pPr>
+        <w:pStyle w:val="regulartext"/>
+      </w:pPr>
+      <w:r>
+        <w:t>The only fields required to create an address are:</w:t>
+      </w:r>
+    </w:p>
+    <w:p>
+      <w:pPr>
+        <w:pStyle w:val="SQUARE"/>
+        <w:rPr>
+          <w:color w:val="BCBEC4"/>
+        </w:rPr>
+      </w:pPr>
+      <w:r>
+        <w:rPr>
+          <w:color w:val="FF0000"/>
+        </w:rPr>
+        <w:t>S</w:t>
+      </w:r>
+      <w:r>
+        <w:rPr>
+          <w:color w:val="FF0000"/>
+        </w:rPr>
+        <w:t>treet</w:t>
+      </w:r>
+      <w:r>
+        <w:t xml:space="preserve">: a string representing </w:t>
+      </w:r>
+      <w:r>
+        <w:t>a street name</w:t>
+      </w:r>
+      <w:r>
+        <w:t>.</w:t>
+      </w:r>
+    </w:p>
+    <w:p>
+      <w:pPr>
+        <w:pStyle w:val="SQUARE"/>
+        <w:rPr>
+          <w:color w:val="BCBEC4"/>
+        </w:rPr>
+      </w:pPr>
+      <w:r>
+        <w:rPr>
+          <w:color w:val="FF0000"/>
+        </w:rPr>
+        <w:t>C</w:t>
+      </w:r>
+      <w:r>
+        <w:rPr>
+          <w:color w:val="FF0000"/>
+        </w:rPr>
+        <w:t>ity</w:t>
+      </w:r>
+      <w:r>
+        <w:t xml:space="preserve">: a string representing </w:t>
+      </w:r>
+      <w:r>
+        <w:t>a city name</w:t>
+      </w:r>
+    </w:p>
+    <w:p>
+      <w:pPr>
+        <w:pStyle w:val="SQUARE"/>
+        <w:rPr>
+          <w:color w:val="BCBEC4"/>
+        </w:rPr>
+      </w:pPr>
+      <w:r>
+        <w:rPr>
+          <w:color w:val="FF0000"/>
+        </w:rPr>
+        <w:t>C</w:t>
+      </w:r>
+      <w:r>
+        <w:rPr>
+          <w:color w:val="FF0000"/>
+        </w:rPr>
+        <w:t>ountry</w:t>
+      </w:r>
+      <w:r>
+        <w:t>: the value of country can either be ‘morocco’ or ‘ghana’. Any other value will result in an error.</w:t>
+      </w:r>
+    </w:p>
+    <w:p>
+      <w:pPr>
+        <w:pStyle w:val="SQUARE"/>
+        <w:rPr>
+          <w:color w:val="BCBEC4"/>
+        </w:rPr>
+      </w:pPr>
+      <w:r>
+        <w:rPr>
+          <w:color w:val="FF0000"/>
+        </w:rPr>
+        <w:t>postal_code</w:t>
+      </w:r>
+      <w:r>
+        <w:t>: a string representing the zip code of the address.</w:t>
+      </w:r>
+    </w:p>
+    <w:p>
+      <w:pPr>
+        <w:pStyle w:val="regulartext"/>
+      </w:pPr>
+      <w:r>
+        <w:t>The following fields can be set but are not required:</w:t>
+      </w:r>
+    </w:p>
+    <w:p>
+      <w:pPr>
+        <w:pStyle w:val="SQUARE"/>
+      </w:pPr>
+      <w:r>
+        <w:rPr>
+          <w:color w:val="FF0000"/>
+        </w:rPr>
+        <w:t>building_num</w:t>
+      </w:r>
+      <w:r>
+        <w:t>: a number representing the number of the building the user resides in.</w:t>
+      </w:r>
+    </w:p>
+    <w:p>
+      <w:pPr>
+        <w:pStyle w:val="SQUARE"/>
+      </w:pPr>
+      <w:r>
+        <w:rPr>
+          <w:color w:val="FF0000"/>
+        </w:rPr>
+        <w:t>apartment_num</w:t>
+      </w:r>
+      <w:r>
+        <w:t xml:space="preserve">: a </w:t>
+      </w:r>
+      <w:r>
+        <w:t>number representing the apartment number of the address.</w:t>
+      </w:r>
+    </w:p>
+    <w:p>
+      <w:pPr>
+        <w:pStyle w:val="SQUARE"/>
+      </w:pPr>
+      <w:r>
+        <w:rPr>
+          <w:color w:val="FF0000"/>
+        </w:rPr>
+        <w:lastRenderedPageBreak/>
+        <w:t>Floor</w:t>
+      </w:r>
+      <w:r>
+        <w:t>: the floor of the user’s residence.</w:t>
+      </w:r>
+    </w:p>
+    <w:p>
+      <w:pPr>
+        <w:pStyle w:val="MTITLE"/>
+      </w:pPr>
+      <w:r>
+        <w:t>PUT /api/v1/users/&lt;user_id&gt;/address:</w:t>
+      </w:r>
+    </w:p>
+    <w:p>
+      <w:pPr>
+        <w:pStyle w:val="regulartext"/>
+      </w:pPr>
+      <w:r>
+        <w:t>Updates the user’s address. All fields mentioned above are updatable.</w:t>
+      </w:r>
+      <w:r>
+        <w:t xml:space="preserve"> After the instance is updated, a json is returned containing the updated address.</w:t>
+      </w:r>
+    </w:p>
+    <w:p>
+      <w:pPr>
+        <w:pStyle w:val="MTITLE"/>
+      </w:pPr>
+      <w:r>
+        <w:t>DELETE /api/v1/users/&lt;user_id&gt;/address:</w:t>
+      </w:r>
+    </w:p>
+    <w:p>
+      <w:pPr>
+        <w:pStyle w:val="regulartext"/>
+      </w:pPr>
+      <w:r>
+        <w:t>Deletes the address associated with the user whose id matches ‘user_id’.</w:t>
+      </w:r>
+    </w:p>
+    <w:p>
+      <w:pPr>
+        <w:pStyle w:val="line"/>
+      </w:pPr>
+    </w:p>
+    <w:p>
+      <w:pPr>
+        <w:pStyle w:val="BIGTITLE"/>
+      </w:pPr>
+      <w:r>
+        <w:t>Certification endpoints:</w:t>
+      </w:r>
+    </w:p>
+    <w:p>
+      <w:pPr>
+        <w:pStyle w:val="regulartext"/>
+      </w:pPr>
+      <w:r>
+        <w:t xml:space="preserve">Certifications are only available for users with the role ‘SITTER’. If </w:t>
+      </w:r>
+      <w:r>
+        <w:t>the user id specified in any of the certification endpoints</w:t>
+      </w:r>
+    </w:p>
+    <w:p>
+      <w:pPr>
+        <w:pStyle w:val="MTITLE"/>
+        <w:numPr>
+          <w:ilvl w:val="0"/>
+          <w:numId w:val="11"/>
+        </w:numPr>
+        <w:ind w:left="720"/>
+      </w:pPr>
+    </w:p>
+    <w:p>
+      <w:pPr>
+        <w:pStyle w:val="BIGTITLE"/>
+      </w:pPr>
+      <w:r>
+        <w:t>Pet endpoints:</w:t>
+      </w:r>
+    </w:p>
+    <w:p>
+      <w:pPr>
+        <w:pStyle w:val="MTITLE"/>
+        <w:numPr>
+          <w:ilvl w:val="0"/>
+          <w:numId w:val="8"/>
+        </w:numPr>
+        <w:ind w:left="630"/>
+      </w:pPr>
+      <w:r>
+        <w:t>GET /api/v1/users/&lt;user_id&gt;/pets</w:t>
+      </w:r>
+    </w:p>
+    <w:p>
+      <w:pPr>
+        <w:pStyle w:val="regulartext"/>
+      </w:pPr>
+      <w:r>
+        <w:t>Gets a list of all the pets associated with a user.</w:t>
+      </w:r>
+      <w:r>
+        <w:t xml:space="preserve"> This route only works if the user id is of a user with the role ‘owner’.</w:t>
+      </w:r>
+      <w:r>
+        <w:t xml:space="preserve"> The json returned takes the following format:</w:t>
+      </w:r>
+    </w:p>
+    <w:p>
+      <w:pPr>
+        <w:pStyle w:val="regulartext"/>
+        <w:ind w:left="0"/>
+        <w:jc w:val="center"/>
+      </w:pPr>
+      <w:r>
+        <w:lastRenderedPageBreak/>
+        <w:drawing>
+          <wp:inline distT="0" distB="0" distL="0" distR="0" wp14:anchorId="225A0D33" wp14:editId="2AB62FFE">
+            <wp:extent cx="5943600" cy="5708650"/>
+            <wp:effectExtent l="0" t="0" r="0" b="6350"/>
+            <wp:docPr id="622418167" name="Picture 1" descr="A computer screen shot of white text&#10;&#10;Description automatically generated"/>
+            <wp:cNvGraphicFramePr>
+              <a:graphicFrameLocks xmlns:a="http://schemas.openxmlformats.org/drawingml/2006/main" noChangeAspect="1"/>
+            </wp:cNvGraphicFramePr>
+            <a:graphic xmlns:a="http://schemas.openxmlformats.org/drawingml/2006/main">
+              <a:graphicData uri="http://schemas.openxmlformats.org/drawingml/2006/picture">
+                <pic:pic xmlns:pic="http://schemas.openxmlformats.org/drawingml/2006/picture">
+                  <pic:nvPicPr>
+                    <pic:cNvPr id="622418167" name="Picture 1" descr="A computer screen shot of white text&#10;&#10;Description automatically generated"/>
+                    <pic:cNvPicPr/>
+                  </pic:nvPicPr>
+                  <pic:blipFill>
+                    <a:blip r:embed="rId9"/>
+                    <a:stretch>
+                      <a:fillRect/>
+                    </a:stretch>
+                  </pic:blipFill>
+                  <pic:spPr>
+                    <a:xfrm>
+                      <a:off x="0" y="0"/>
+                      <a:ext cx="5943600" cy="5708650"/>
+                    </a:xfrm>
+                    <a:prstGeom prst="rect">
+                      <a:avLst/>
+                    </a:prstGeom>
+                  </pic:spPr>
+                </pic:pic>
+              </a:graphicData>
+            </a:graphic>
+          </wp:inline>
+        </w:drawing>
+      </w:r>
+    </w:p>
+    <w:p>
+      <w:pPr>
+        <w:pStyle w:val="MTITLE"/>
+      </w:pPr>
+      <w:r>
+        <w:t>GET /api/v1/users/&lt;user_id&gt;/pets/&lt;pet_id&gt;</w:t>
+      </w:r>
+    </w:p>
+    <w:p>
+      <w:pPr>
+        <w:pStyle w:val="regulartext"/>
+      </w:pPr>
+      <w:r>
+        <w:t xml:space="preserve">Gets the pet </w:t>
+      </w:r>
+      <w:r>
+        <w:t xml:space="preserve">with ‘pet_id’ that is associated with the user with ‘user_id’. The json returned is in the same format as the </w:t>
+      </w:r>
+      <w:r>
+        <w:t>example above.</w:t>
+      </w:r>
+    </w:p>
+    <w:p>
+      <w:pPr>
+        <w:pStyle w:val="MTITLE"/>
+      </w:pPr>
+      <w:r>
+        <w:t xml:space="preserve">POST </w:t>
+      </w:r>
+      <w:r>
+        <w:t>/api/v1/users/&lt;user_id&gt;/pets</w:t>
+      </w:r>
+    </w:p>
+    <w:p>
+      <w:pPr>
+        <w:pStyle w:val="regulartext"/>
+      </w:pPr>
+      <w:r>
+        <w:t>Creates a new pet instance.</w:t>
+      </w:r>
+      <w:r>
+        <w:t xml:space="preserve"> In order to create a pet instance, the following fields </w:t>
+      </w:r>
+      <w:r>
+        <w:t>are required:</w:t>
+      </w:r>
+    </w:p>
+    <w:p>
+      <w:pPr>
+        <w:pStyle w:val="SQUARE"/>
+      </w:pPr>
+      <w:r>
+        <w:rPr>
+          <w:color w:val="FF0000"/>
+        </w:rPr>
+        <w:t>Name</w:t>
+      </w:r>
+      <w:r>
+        <w:t xml:space="preserve">: the name of the pet. A constraint to keep in mind when choosing a pet name is </w:t>
+      </w:r>
+      <w:r>
+        <w:t>that a user cannot have two pets with the same name.</w:t>
+      </w:r>
+    </w:p>
+    <w:p>
+      <w:pPr>
+        <w:pStyle w:val="SQUARE"/>
+      </w:pPr>
+      <w:r>
+        <w:rPr>
+          <w:color w:val="FF0000"/>
+        </w:rPr>
+        <w:lastRenderedPageBreak/>
+        <w:t>Size</w:t>
+      </w:r>
+      <w:r>
+        <w:t xml:space="preserve">: </w:t>
+      </w:r>
+      <w:r>
+        <w:t>the pet size MUST be one of the following values:</w:t>
+      </w:r>
+    </w:p>
+    <w:p>
+      <w:pPr>
+        <w:pStyle w:val="XSTITLE"/>
+        <w:ind w:left="1710"/>
+        <w:rPr>
+          <w:sz w:val="24"/>
+          <w:szCs w:val="24"/>
+        </w:rPr>
+      </w:pPr>
+      <w:r>
+        <w:rPr>
+          <w:sz w:val="24"/>
+          <w:szCs w:val="24"/>
+        </w:rPr>
+        <w:t>S for small.</w:t>
+      </w:r>
+    </w:p>
+    <w:p>
+      <w:pPr>
+        <w:pStyle w:val="XSTITLE"/>
+        <w:ind w:left="1710"/>
+        <w:rPr>
+          <w:sz w:val="24"/>
+          <w:szCs w:val="24"/>
+        </w:rPr>
+      </w:pPr>
+      <w:r>
+        <w:rPr>
+          <w:sz w:val="24"/>
+          <w:szCs w:val="24"/>
+        </w:rPr>
+        <w:t>M for medium.</w:t>
+      </w:r>
+    </w:p>
+    <w:p>
+      <w:pPr>
+        <w:pStyle w:val="XSTITLE"/>
+        <w:ind w:left="1710"/>
+        <w:rPr>
+          <w:sz w:val="24"/>
+          <w:szCs w:val="24"/>
+        </w:rPr>
+      </w:pPr>
+      <w:r>
+        <w:rPr>
+          <w:sz w:val="24"/>
+          <w:szCs w:val="24"/>
+        </w:rPr>
+        <w:t>L for large.</w:t>
+      </w:r>
+    </w:p>
+    <w:p>
+      <w:pPr>
+        <w:pStyle w:val="SQUARE"/>
+        <w:spacing w:after="0"/>
+      </w:pPr>
+      <w:r>
+        <w:rPr>
+          <w:color w:val="FF0000"/>
+        </w:rPr>
+        <w:t>Description</w:t>
+      </w:r>
+      <w:r>
+        <w:t>: a string (at least 30 characters long) that describes the pet.</w:t>
+      </w:r>
+    </w:p>
+    <w:p>
+      <w:pPr>
+        <w:pStyle w:val="field"/>
+      </w:pPr>
+      <w:r>
+        <w:t>Birthdate</w:t>
+      </w:r>
+      <w:r>
+        <w:rPr>
+          <w:color w:val="auto"/>
+        </w:rPr>
+        <w:t xml:space="preserve">: a valid date string </w:t>
+      </w:r>
+      <w:r>
+        <w:rPr>
+          <w:color w:val="auto"/>
+        </w:rPr>
+        <w:t>representing the date of birth of the pet.</w:t>
+      </w:r>
+    </w:p>
+    <w:p>
+      <w:pPr>
+        <w:pStyle w:val="field"/>
+      </w:pPr>
+      <w:r>
+        <w:t>Gender</w:t>
+      </w:r>
+      <w:r>
+        <w:rPr>
+          <w:color w:val="auto"/>
+        </w:rPr>
+        <w:t xml:space="preserve">: </w:t>
+      </w:r>
+      <w:r>
+        <w:rPr>
+          <w:color w:val="auto"/>
+        </w:rPr>
+        <w:t>the gender of the pet. Must be either f (for female) or m (for male).</w:t>
+      </w:r>
+    </w:p>
+    <w:p>
+      <w:pPr>
+        <w:pStyle w:val="field"/>
+      </w:pPr>
+      <w:r>
+        <w:t>Breed</w:t>
+      </w:r>
+      <w:r>
+        <w:rPr>
+          <w:color w:val="auto"/>
+        </w:rPr>
+        <w:t xml:space="preserve">: the breed of the pet. It must be one of the breeds </w:t>
+      </w:r>
+      <w:r>
+        <w:rPr>
+          <w:color w:val="auto"/>
+        </w:rPr>
+        <w:t>available in the database (see breed endpoints).</w:t>
+      </w:r>
+    </w:p>
+    <w:p>
+      <w:pPr>
+        <w:pStyle w:val="regulartext"/>
+      </w:pPr>
+      <w:r>
+        <w:t>Another field</w:t>
+      </w:r>
+      <w:r>
+        <w:t xml:space="preserve"> can (but </w:t>
+      </w:r>
+      <w:r>
+        <w:t>isn’t</w:t>
+      </w:r>
+      <w:r>
+        <w:t xml:space="preserve"> required to) be set for a pet</w:t>
+      </w:r>
+      <w:r>
+        <w:t xml:space="preserve">. </w:t>
+      </w:r>
+      <w:r>
+        <w:t>The field</w:t>
+      </w:r>
+      <w:r>
+        <w:t xml:space="preserve"> </w:t>
+      </w:r>
+      <w:r>
+        <w:t>is</w:t>
+      </w:r>
+      <w:r>
+        <w:t>:</w:t>
+      </w:r>
+    </w:p>
+    <w:p>
+      <w:pPr>
+        <w:pStyle w:val="SQUARE"/>
+      </w:pPr>
+      <w:r>
+        <w:rPr>
+          <w:color w:val="FF0000"/>
+        </w:rPr>
+        <w:t>Temperament</w:t>
+      </w:r>
+      <w:r>
+        <w:t>: the default value of this field is ‘friendly</w:t>
+      </w:r>
+      <w:r>
+        <w:t>’,</w:t>
+      </w:r>
+      <w:r>
+        <w:t xml:space="preserve"> but it can also take the value ‘aggressive’.</w:t>
+      </w:r>
+      <w:r>
+        <w:t xml:space="preserve"> </w:t>
+      </w:r>
+      <w:r>
+        <w:t>This field isn’t required since it has a default value.</w:t>
+      </w:r>
+    </w:p>
+    <w:p>
+      <w:pPr>
+        <w:pStyle w:val="MTITLE"/>
+      </w:pPr>
+      <w:r>
+        <w:t>PUT /api/v1/users/&lt;user_id&gt;/pets/&lt;pet_id&gt;:</w:t>
+      </w:r>
+    </w:p>
+    <w:p>
+      <w:pPr>
+        <w:pStyle w:val="regulartext"/>
+      </w:pPr>
+      <w:r>
+        <w:t>This endpoint allows you to update a pet that’s associated with a given user. Not all fields can be updated. The only updatable fields are:</w:t>
+      </w:r>
+    </w:p>
+    <w:p>
+      <w:pPr>
+        <w:pStyle w:val="SQUARE"/>
+      </w:pPr>
+      <w:r>
+        <w:t>Name, size, description, and temperament.</w:t>
+      </w:r>
+    </w:p>
+    <w:p>
+      <w:pPr>
+        <w:pStyle w:val="regulartext"/>
+      </w:pPr>
+      <w:r>
+        <w:t>Make sure to follow the constraints for the values of size and temperament.</w:t>
+      </w:r>
+    </w:p>
+    <w:p>
+      <w:pPr>
+        <w:pStyle w:val="line"/>
       </w:pPr>
     </w:p>
     <w:p>
@@ -1237,8 +1693,8 @@
   <w:abstractNum w:abstractNumId="0" w15:restartNumberingAfterBreak="0">
     <w:nsid w:val="0D9E0F2D"/>
     <w:multiLevelType w:val="hybridMultilevel"/>
-    <w:tmpl w:val="74789B10"/>
-    <w:lvl w:ilvl="0" w:tplc="65142014">
+    <w:tmpl w:val="DE727300"/>
+    <w:lvl w:ilvl="0" w:tplc="6B9E041E">
       <w:start w:val="1"/>
       <w:numFmt w:val="decimal"/>
       <w:pStyle w:val="MTITLE"/>
@@ -1438,8 +1894,8 @@
   <w:abstractNum w:abstractNumId="2" w15:restartNumberingAfterBreak="0">
     <w:nsid w:val="657910AC"/>
     <w:multiLevelType w:val="hybridMultilevel"/>
-    <w:tmpl w:val="ACE0B0B8"/>
-    <w:lvl w:ilvl="0" w:tplc="0E7ADEEC">
+    <w:tmpl w:val="EF0433DE"/>
+    <w:lvl w:ilvl="0" w:tplc="5BC283B8">
       <w:start w:val="1"/>
       <w:numFmt w:val="bullet"/>
       <w:pStyle w:val="SQUARE"/>
@@ -1567,7 +2023,7 @@
         <w:rFonts w:ascii="Courier New" w:hAnsi="Courier New" w:hint="default"/>
       </w:rPr>
     </w:lvl>
-    <w:lvl w:ilvl="1" w:tplc="04090003" w:tentative="1">
+    <w:lvl w:ilvl="1" w:tplc="04090003">
       <w:start w:val="1"/>
       <w:numFmt w:val="bullet"/>
       <w:lvlText w:val="o"/>
@@ -1999,6 +2455,30 @@
   </w:num>
   <w:num w:numId="7" w16cid:durableId="180777519">
     <w:abstractNumId w:val="1"/>
+  </w:num>
+  <w:num w:numId="8" w16cid:durableId="1728987900">
+    <w:abstractNumId w:val="0"/>
+    <w:lvlOverride w:ilvl="0">
+      <w:startOverride w:val="1"/>
+    </w:lvlOverride>
+  </w:num>
+  <w:num w:numId="9" w16cid:durableId="98647721">
+    <w:abstractNumId w:val="0"/>
+    <w:lvlOverride w:ilvl="0">
+      <w:startOverride w:val="1"/>
+    </w:lvlOverride>
+  </w:num>
+  <w:num w:numId="10" w16cid:durableId="1434127436">
+    <w:abstractNumId w:val="0"/>
+    <w:lvlOverride w:ilvl="0">
+      <w:startOverride w:val="1"/>
+    </w:lvlOverride>
+  </w:num>
+  <w:num w:numId="11" w16cid:durableId="167141765">
+    <w:abstractNumId w:val="0"/>
+    <w:lvlOverride w:ilvl="0">
+      <w:startOverride w:val="1"/>
+    </w:lvlOverride>
   </w:num>
 </w:numbering>
 </file>
@@ -2606,6 +3086,7 @@
   <w:style w:type="character" w:default="1" w:styleId="DefaultParagraphFont">
     <w:name w:val="Default Paragraph Font"/>
     <w:uiPriority w:val="1"/>
+    <w:semiHidden/>
     <w:unhideWhenUsed/>
   </w:style>
   <w:style w:type="table" w:default="1" w:styleId="TableNormal">
@@ -3121,6 +3602,78 @@
       <w:rFonts w:ascii="Times New Roman" w:hAnsi="Times New Roman" w:cs="Times New Roman"/>
       <w:sz w:val="40"/>
       <w:szCs w:val="36"/>
+    </w:rPr>
+  </w:style>
+  <w:style w:type="paragraph" w:customStyle="1" w:styleId="regulartext">
+    <w:name w:val="regulartext"/>
+    <w:basedOn w:val="ListParagraph"/>
+    <w:link w:val="regulartextChar"/>
+    <w:qFormat/>
+    <w:rsid w:val="007957A3"/>
+    <w:pPr>
+      <w:ind w:left="900"/>
+    </w:pPr>
+    <w:rPr>
+      <w:rFonts w:ascii="Times New Roman" w:hAnsi="Times New Roman" w:cs="Times New Roman"/>
+    </w:rPr>
+  </w:style>
+  <w:style w:type="character" w:customStyle="1" w:styleId="regulartextChar">
+    <w:name w:val="regulartext Char"/>
+    <w:basedOn w:val="ListParagraphChar"/>
+    <w:link w:val="regulartext"/>
+    <w:rsid w:val="007957A3"/>
+    <w:rPr>
+      <w:rFonts w:ascii="Times New Roman" w:hAnsi="Times New Roman" w:cs="Times New Roman"/>
+    </w:rPr>
+  </w:style>
+  <w:style w:type="paragraph" w:customStyle="1" w:styleId="field">
+    <w:name w:val="field"/>
+    <w:basedOn w:val="SQUARE"/>
+    <w:link w:val="fieldChar"/>
+    <w:qFormat/>
+    <w:rsid w:val="000C0336"/>
+    <w:rPr>
+      <w:color w:val="FF0000"/>
+    </w:rPr>
+  </w:style>
+  <w:style w:type="character" w:customStyle="1" w:styleId="fieldChar">
+    <w:name w:val="field Char"/>
+    <w:basedOn w:val="SQUAREChar"/>
+    <w:link w:val="field"/>
+    <w:rsid w:val="000C0336"/>
+    <w:rPr>
+      <w:rFonts w:ascii="Times New Roman" w:hAnsi="Times New Roman" w:cs="Times New Roman"/>
+      <w:color w:val="FF0000"/>
+      <w:sz w:val="32"/>
+      <w:szCs w:val="32"/>
+    </w:rPr>
+  </w:style>
+  <w:style w:type="paragraph" w:customStyle="1" w:styleId="line">
+    <w:name w:val="line"/>
+    <w:basedOn w:val="Normal"/>
+    <w:link w:val="lineChar"/>
+    <w:qFormat/>
+    <w:rsid w:val="002C2042"/>
+    <w:pPr>
+      <w:shd w:val="clear" w:color="auto" w:fill="FF0000"/>
+      <w:jc w:val="center"/>
+    </w:pPr>
+    <w:rPr>
+      <w:rFonts w:ascii="Times New Roman" w:hAnsi="Times New Roman" w:cs="Times New Roman"/>
+      <w:sz w:val="2"/>
+      <w:szCs w:val="2"/>
+    </w:rPr>
+  </w:style>
+  <w:style w:type="character" w:customStyle="1" w:styleId="lineChar">
+    <w:name w:val="line Char"/>
+    <w:basedOn w:val="DefaultParagraphFont"/>
+    <w:link w:val="line"/>
+    <w:rsid w:val="002C2042"/>
+    <w:rPr>
+      <w:rFonts w:ascii="Times New Roman" w:hAnsi="Times New Roman" w:cs="Times New Roman"/>
+      <w:sz w:val="2"/>
+      <w:szCs w:val="2"/>
+      <w:shd w:val="clear" w:color="auto" w:fill="FF0000"/>
     </w:rPr>
   </w:style>
 </w:styles>

</xml_diff>